<commit_message>
Updated computer structure contents
</commit_message>
<xml_diff>
--- a/cmptr stucture.docx
+++ b/cmptr stucture.docx
@@ -7,8 +7,9 @@
       <w:pPr>
         <w:rPr>
           <w:rFonts w:ascii="Andre Heavy SF" w:hAnsi="Andre Heavy SF" w:cs="Arial"/>
-          <w:sz w:val="160"/>
-          <w:szCs w:val="24"/>
+          <w:color w:val="222222"/>
+          <w:sz w:val="36"/>
+          <w:shd w:val="clear" w:color="auto" w:fill="FFFFFF"/>
         </w:rPr>
       </w:pPr>
       <w:r>
@@ -372,7 +373,17 @@
           <w:highlight w:val="cyan"/>
           <w:shd w:val="clear" w:color="auto" w:fill="FFFFFF"/>
         </w:rPr>
-        <w:t> is a set of rules and methods that describe the functionality, organization, and implementation of</w:t>
+        <w:t xml:space="preserve"> is a set of rules and methods that describe the functionality, organization, and implementation </w:t>
+      </w:r>
+      <w:r>
+        <w:rPr>
+          <w:rFonts w:ascii="Andre Heavy SF" w:hAnsi="Andre Heavy SF" w:cs="Arial"/>
+          <w:color w:val="222222"/>
+          <w:sz w:val="36"/>
+          <w:highlight w:val="cyan"/>
+          <w:shd w:val="clear" w:color="auto" w:fill="FFFFFF"/>
+        </w:rPr>
+        <w:t>of</w:t>
       </w:r>
       <w:r>
         <w:rPr>
@@ -384,7 +395,7 @@
           <w:highlight w:val="cyan"/>
           <w:shd w:val="clear" w:color="auto" w:fill="FFFFFF"/>
         </w:rPr>
-        <w:t>computer</w:t>
+        <w:t xml:space="preserve"> computer</w:t>
       </w:r>
       <w:r>
         <w:rPr>
@@ -416,7 +427,17 @@
           <w:highlight w:val="cyan"/>
           <w:shd w:val="clear" w:color="auto" w:fill="FFFFFF"/>
         </w:rPr>
-        <w:t>define it as describing the capabilities and programming model of a </w:t>
+        <w:t xml:space="preserve"> define</w:t>
+      </w:r>
+      <w:r>
+        <w:rPr>
+          <w:rFonts w:ascii="Andre Heavy SF" w:hAnsi="Andre Heavy SF" w:cs="Arial"/>
+          <w:color w:val="222222"/>
+          <w:sz w:val="36"/>
+          <w:highlight w:val="cyan"/>
+          <w:shd w:val="clear" w:color="auto" w:fill="FFFFFF"/>
+        </w:rPr>
+        <w:t xml:space="preserve"> it as describing the capabilities and programming model of a </w:t>
       </w:r>
       <w:r>
         <w:rPr>
@@ -440,8 +461,178 @@
         </w:rPr>
         <w:t> but not a particular implementation.</w:t>
       </w:r>
+    </w:p>
+    <w:p>
+      <w:pPr>
+        <w:rPr>
+          <w:rFonts w:ascii="Andre Heavy SF" w:hAnsi="Andre Heavy SF" w:cs="Arial"/>
+          <w:color w:val="222222"/>
+          <w:sz w:val="48"/>
+          <w:shd w:val="clear" w:color="auto" w:fill="FFFFFF"/>
+        </w:rPr>
+      </w:pPr>
+    </w:p>
+    <w:p>
+      <w:pPr>
+        <w:shd w:val="clear" w:color="auto" w:fill="FFFFFF"/>
+        <w:spacing w:after="75"/>
+        <w:rPr>
+          <w:rFonts w:ascii="Andre Heavy SF" w:eastAsia="Times New Roman" w:hAnsi="Andre Heavy SF" w:cs="Arial"/>
+          <w:color w:val="333333"/>
+          <w:sz w:val="36"/>
+          <w:szCs w:val="24"/>
+          <w:lang w:eastAsia="en-GB"/>
+        </w:rPr>
+      </w:pPr>
+      <w:r>
+        <w:rPr>
+          <w:rFonts w:ascii="Andre Heavy SF" w:eastAsia="Times New Roman" w:hAnsi="Andre Heavy SF" w:cs="Arial"/>
+          <w:color w:val="333333"/>
+          <w:sz w:val="36"/>
+          <w:szCs w:val="24"/>
+          <w:highlight w:val="cyan"/>
+          <w:lang w:eastAsia="en-GB"/>
+        </w:rPr>
+        <w:t>A data bus is a system within a computer or device, consisting of a connector or set of wires, that provides transportation for data. Different kinds of data buses have evolved along with personal compute</w:t>
+      </w:r>
+      <w:r>
+        <w:rPr>
+          <w:rFonts w:ascii="Andre Heavy SF" w:eastAsia="Times New Roman" w:hAnsi="Andre Heavy SF" w:cs="Arial"/>
+          <w:color w:val="333333"/>
+          <w:sz w:val="36"/>
+          <w:szCs w:val="24"/>
+          <w:highlight w:val="cyan"/>
+          <w:lang w:eastAsia="en-GB"/>
+        </w:rPr>
+        <w:t>rs and other pieces of hardware</w:t>
+      </w:r>
+    </w:p>
+    <w:p>
+      <w:pPr>
+        <w:rPr>
+          <w:rFonts w:ascii="Andre Heavy SF" w:hAnsi="Andre Heavy SF" w:cs="Arial"/>
+          <w:color w:val="222222"/>
+          <w:sz w:val="48"/>
+          <w:shd w:val="clear" w:color="auto" w:fill="FFFFFF"/>
+        </w:rPr>
+      </w:pPr>
+    </w:p>
+    <w:p>
+      <w:pPr>
+        <w:pStyle w:val="NormalWeb"/>
+        <w:shd w:val="clear" w:color="auto" w:fill="FFFFFF"/>
+        <w:spacing w:before="0" w:beforeAutospacing="0" w:after="165" w:afterAutospacing="0"/>
+        <w:rPr>
+          <w:rFonts w:ascii="Andre Heavy SF" w:hAnsi="Andre Heavy SF" w:cs="Arial"/>
+          <w:color w:val="333333"/>
+          <w:sz w:val="32"/>
+          <w:highlight w:val="cyan"/>
+        </w:rPr>
+      </w:pPr>
+      <w:r>
+        <w:rPr>
+          <w:rFonts w:ascii="Andre Heavy SF" w:hAnsi="Andre Heavy SF" w:cs="Arial"/>
+          <w:color w:val="333333"/>
+          <w:sz w:val="32"/>
+          <w:highlight w:val="cyan"/>
+        </w:rPr>
+        <w:t>An address bus is a computer bus architecture used to transfer data between devices that are identified by the hardware address of the physical memory (the physical address), which is stored in the form of binary numbers to enable the data bus to access memory storage.</w:t>
+      </w:r>
+    </w:p>
+    <w:p>
+      <w:pPr>
+        <w:pStyle w:val="NormalWeb"/>
+        <w:shd w:val="clear" w:color="auto" w:fill="FFFFFF"/>
+        <w:spacing w:before="0" w:beforeAutospacing="0" w:after="75" w:afterAutospacing="0"/>
+        <w:rPr>
+          <w:rFonts w:ascii="Andre Heavy SF" w:hAnsi="Andre Heavy SF" w:cs="Arial"/>
+          <w:color w:val="333333"/>
+          <w:sz w:val="32"/>
+        </w:rPr>
+      </w:pPr>
+      <w:r>
+        <w:rPr>
+          <w:rFonts w:ascii="Andre Heavy SF" w:hAnsi="Andre Heavy SF" w:cs="Arial"/>
+          <w:color w:val="333333"/>
+          <w:sz w:val="32"/>
+          <w:highlight w:val="cyan"/>
+        </w:rPr>
+        <w:t>The address bus is used by the CPU or a direct memory access (DMA) enabled device to locate the physical address to communicate read/write comman</w:t>
+      </w:r>
+      <w:r>
+        <w:rPr>
+          <w:rFonts w:ascii="Andre Heavy SF" w:hAnsi="Andre Heavy SF" w:cs="Arial"/>
+          <w:color w:val="333333"/>
+          <w:sz w:val="32"/>
+          <w:highlight w:val="cyan"/>
+        </w:rPr>
+        <w:t xml:space="preserve">ds. All address busses are read </w:t>
+      </w:r>
       <w:bookmarkStart w:id="0" w:name="_GoBack"/>
       <w:bookmarkEnd w:id="0"/>
+      <w:r>
+        <w:rPr>
+          <w:rFonts w:ascii="Andre Heavy SF" w:hAnsi="Andre Heavy SF" w:cs="Arial"/>
+          <w:color w:val="333333"/>
+          <w:sz w:val="32"/>
+          <w:highlight w:val="cyan"/>
+        </w:rPr>
+        <w:t>and written by the CPU or DMA in the form of bits.</w:t>
+      </w:r>
+    </w:p>
+    <w:p>
+      <w:pPr>
+        <w:pStyle w:val="NormalWeb"/>
+        <w:shd w:val="clear" w:color="auto" w:fill="FFFFFF"/>
+        <w:spacing w:before="0" w:beforeAutospacing="0" w:after="165" w:afterAutospacing="0"/>
+        <w:rPr>
+          <w:rFonts w:ascii="Andre Heavy SF" w:hAnsi="Andre Heavy SF" w:cs="Arial"/>
+          <w:color w:val="333333"/>
+          <w:sz w:val="36"/>
+          <w:highlight w:val="cyan"/>
+        </w:rPr>
+      </w:pPr>
+      <w:r>
+        <w:rPr>
+          <w:rFonts w:ascii="Andre Heavy SF" w:hAnsi="Andre Heavy SF" w:cs="Arial"/>
+          <w:color w:val="333333"/>
+          <w:sz w:val="36"/>
+          <w:highlight w:val="cyan"/>
+        </w:rPr>
+        <w:lastRenderedPageBreak/>
+        <w:t>Machine code (MC) is the executable instruction code provided by all running computer system programs and applications. MC language is a low-level code interpreted and converted from high-level source code and understood only by the machine. Machine code is transported to the system processor when a specific task, application or program executes even the smallest process.</w:t>
+      </w:r>
+    </w:p>
+    <w:p>
+      <w:pPr>
+        <w:pStyle w:val="NormalWeb"/>
+        <w:shd w:val="clear" w:color="auto" w:fill="FFFFFF"/>
+        <w:spacing w:before="0" w:beforeAutospacing="0" w:after="75" w:afterAutospacing="0"/>
+        <w:rPr>
+          <w:rFonts w:ascii="Andre Heavy SF" w:hAnsi="Andre Heavy SF" w:cs="Arial"/>
+          <w:color w:val="333333"/>
+          <w:sz w:val="44"/>
+        </w:rPr>
+      </w:pPr>
+      <w:r>
+        <w:rPr>
+          <w:rFonts w:ascii="Andre Heavy SF" w:hAnsi="Andre Heavy SF" w:cs="Arial"/>
+          <w:color w:val="333333"/>
+          <w:sz w:val="36"/>
+          <w:highlight w:val="cyan"/>
+        </w:rPr>
+        <w:t>Machine code is also known as machine language (ML).</w:t>
+      </w:r>
+    </w:p>
+    <w:p>
+      <w:pPr>
+        <w:rPr>
+          <w:rFonts w:ascii="Andre Heavy SF" w:hAnsi="Andre Heavy SF" w:cs="Arial"/>
+          <w:color w:val="222222"/>
+          <w:sz w:val="48"/>
+          <w:shd w:val="clear" w:color="auto" w:fill="FFFFFF"/>
+        </w:rPr>
+      </w:pPr>
     </w:p>
     <w:sectPr>
       <w:pgSz w:w="11906" w:h="16838" w:code="9"/>
@@ -884,6 +1075,26 @@
       <w:lang w:eastAsia="en-US"/>
     </w:rPr>
   </w:style>
+  <w:style w:type="paragraph" w:styleId="Heading2">
+    <w:name w:val="heading 2"/>
+    <w:basedOn w:val="Normal"/>
+    <w:link w:val="Heading2Char"/>
+    <w:uiPriority w:val="9"/>
+    <w:qFormat/>
+    <w:rsid w:val="00426CD7"/>
+    <w:pPr>
+      <w:spacing w:before="100" w:beforeAutospacing="1" w:after="100" w:afterAutospacing="1"/>
+      <w:outlineLvl w:val="1"/>
+    </w:pPr>
+    <w:rPr>
+      <w:rFonts w:ascii="Times New Roman" w:eastAsia="Times New Roman" w:hAnsi="Times New Roman"/>
+      <w:b/>
+      <w:bCs/>
+      <w:sz w:val="36"/>
+      <w:szCs w:val="36"/>
+      <w:lang w:eastAsia="en-GB"/>
+    </w:rPr>
+  </w:style>
   <w:style w:type="character" w:default="1" w:styleId="DefaultParagraphFont">
     <w:name w:val="Default Paragraph Font"/>
     <w:uiPriority w:val="1"/>
@@ -961,6 +1172,41 @@
       <w:sz w:val="22"/>
       <w:szCs w:val="22"/>
       <w:lang w:eastAsia="en-US"/>
+    </w:rPr>
+  </w:style>
+  <w:style w:type="character" w:customStyle="1" w:styleId="Heading2Char">
+    <w:name w:val="Heading 2 Char"/>
+    <w:basedOn w:val="DefaultParagraphFont"/>
+    <w:link w:val="Heading2"/>
+    <w:uiPriority w:val="9"/>
+    <w:rsid w:val="00426CD7"/>
+    <w:rPr>
+      <w:rFonts w:ascii="Times New Roman" w:eastAsia="Times New Roman" w:hAnsi="Times New Roman"/>
+      <w:b/>
+      <w:bCs/>
+      <w:sz w:val="36"/>
+      <w:szCs w:val="36"/>
+    </w:rPr>
+  </w:style>
+  <w:style w:type="character" w:customStyle="1" w:styleId="it">
+    <w:name w:val="it"/>
+    <w:basedOn w:val="DefaultParagraphFont"/>
+    <w:rsid w:val="00426CD7"/>
+  </w:style>
+  <w:style w:type="paragraph" w:styleId="NormalWeb">
+    <w:name w:val="Normal (Web)"/>
+    <w:basedOn w:val="Normal"/>
+    <w:uiPriority w:val="99"/>
+    <w:unhideWhenUsed/>
+    <w:rsid w:val="00426CD7"/>
+    <w:pPr>
+      <w:spacing w:before="100" w:beforeAutospacing="1" w:after="100" w:afterAutospacing="1"/>
+    </w:pPr>
+    <w:rPr>
+      <w:rFonts w:ascii="Times New Roman" w:eastAsia="Times New Roman" w:hAnsi="Times New Roman"/>
+      <w:sz w:val="24"/>
+      <w:szCs w:val="24"/>
+      <w:lang w:eastAsia="en-GB"/>
     </w:rPr>
   </w:style>
 </w:styles>
@@ -1256,7 +1502,7 @@
 </file>
 
 <file path=customXml/itemProps1.xml><?xml version="1.0" encoding="utf-8"?>
-<ds:datastoreItem xmlns:ds="http://schemas.openxmlformats.org/officeDocument/2006/customXml" ds:itemID="{05C441FF-CF3D-45C0-AA0E-A7D08ADD5D12}">
+<ds:datastoreItem xmlns:ds="http://schemas.openxmlformats.org/officeDocument/2006/customXml" ds:itemID="{EEDD7F18-E694-4EF4-9414-4B449CD6B7FB}">
   <ds:schemaRefs>
     <ds:schemaRef ds:uri="http://schemas.openxmlformats.org/officeDocument/2006/bibliography"/>
   </ds:schemaRefs>

</xml_diff>